<commit_message>
First clean up of data in hierarchical
</commit_message>
<xml_diff>
--- a/README_SALAD_overall.docx
+++ b/README_SALAD_overall.docx
@@ -138,100 +138,6 @@
         </w:rPr>
         <w:t>descriptive analyses of demographic and neuropsychological data (reproduced Zsuzsi's scripts)</w:t>
       </w:r>
-    </w:p>
-    <w:p>
-      <w:pPr>
-        <w:pStyle w:val="Listenabsatz"/>
-        <w:numPr>
-          <w:ilvl w:val="0"/>
-          <w:numId w:val="4"/>
-        </w:numPr>
-        <w:rPr>
-          <w:sz w:val="22"/>
-          <w:szCs w:val="22"/>
-          <w:lang w:val="en-US"/>
-        </w:rPr>
-      </w:pPr>
-      <w:r>
-        <w:rPr>
-          <w:color w:val="FF0000"/>
-          <w:sz w:val="22"/>
-          <w:szCs w:val="22"/>
-          <w:lang w:val="en-US"/>
-        </w:rPr>
-        <w:t>plots for interindividual differences (WORK IN PROGRESS)</w:t>
-      </w:r>
-    </w:p>
-    <w:p>
-      <w:pPr>
-        <w:pStyle w:val="Listenabsatz"/>
-        <w:numPr>
-          <w:ilvl w:val="0"/>
-          <w:numId w:val="4"/>
-        </w:numPr>
-        <w:rPr>
-          <w:sz w:val="22"/>
-          <w:szCs w:val="22"/>
-          <w:lang w:val="en-US"/>
-        </w:rPr>
-      </w:pPr>
-      <w:r>
-        <w:rPr>
-          <w:sz w:val="22"/>
-          <w:szCs w:val="22"/>
-          <w:lang w:val="en-US"/>
-        </w:rPr>
-        <w:t>plots of behavioral and neuropsychological data + cbm modeling parameters</w:t>
-      </w:r>
-      <w:r>
-        <w:rPr>
-          <w:sz w:val="22"/>
-          <w:szCs w:val="22"/>
-          <w:lang w:val="en-US"/>
-        </w:rPr>
-        <w:t xml:space="preserve"> (best model fit: </w:t>
-      </w:r>
-      <w:r>
-        <w:rPr>
-          <w:sz w:val="22"/>
-          <w:szCs w:val="22"/>
-          <w:lang w:val="en-US"/>
-        </w:rPr>
-        <w:t>individually weighted double update model with 2 alphas and 2 betas</w:t>
-      </w:r>
-      <w:r>
-        <w:rPr>
-          <w:sz w:val="22"/>
-          <w:szCs w:val="22"/>
-          <w:lang w:val="en-US"/>
-        </w:rPr>
-        <w:t xml:space="preserve"> '</w:t>
-      </w:r>
-      <w:r>
-        <w:rPr>
-          <w:sz w:val="22"/>
-          <w:szCs w:val="22"/>
-          <w:lang w:val="en-US"/>
-        </w:rPr>
-        <w:t>model_RL_iDU2al_2betas_withStress_NoScaling</w:t>
-      </w:r>
-      <w:r>
-        <w:rPr>
-          <w:sz w:val="22"/>
-          <w:szCs w:val="22"/>
-          <w:lang w:val="en-US"/>
-        </w:rPr>
-        <w:t xml:space="preserve">') </w:t>
-      </w:r>
-      <w:r>
-        <w:rPr>
-          <w:sz w:val="22"/>
-          <w:szCs w:val="22"/>
-          <w:lang w:val="en-US"/>
-        </w:rPr>
-        <w:br/>
-        <w:t xml:space="preserve">order: alpha_win, alpha_loss, kappa, </w:t>
-      </w:r>
       <w:r>
         <w:rPr>
           <w:sz w:val="22"/>
@@ -278,7 +184,7 @@
           <w:szCs w:val="22"/>
           <w:lang w:val="en-US"/>
         </w:rPr>
-        <w:t>sets up mixed models separately for HC/AUD and together</w:t>
+        <w:t>excludes NA trials (marked by RT = 0) for LME analyses and set contrasts</w:t>
       </w:r>
     </w:p>
     <w:p>
@@ -300,34 +206,31 @@
           <w:szCs w:val="22"/>
           <w:lang w:val="en-US"/>
         </w:rPr>
-        <w:t xml:space="preserve">post-hoc analyses </w:t>
-      </w:r>
-    </w:p>
-    <w:p>
-      <w:pPr>
-        <w:rPr>
-          <w:sz w:val="22"/>
-          <w:szCs w:val="22"/>
-          <w:lang w:val="en-US"/>
-        </w:rPr>
-      </w:pPr>
-    </w:p>
-    <w:p>
-      <w:pPr>
-        <w:rPr>
-          <w:sz w:val="22"/>
-          <w:szCs w:val="22"/>
-          <w:lang w:val="en-US"/>
-        </w:rPr>
-      </w:pPr>
-      <w:r>
-        <w:rPr>
-          <w:sz w:val="22"/>
-          <w:szCs w:val="22"/>
-          <w:highlight w:val="cyan"/>
-          <w:lang w:val="en-US"/>
-        </w:rPr>
-        <w:t>SALAD_plot_rep_mes:</w:t>
+        <w:t>sets up mixed models separately</w:t>
+      </w:r>
+      <w:r>
+        <w:rPr>
+          <w:sz w:val="22"/>
+          <w:szCs w:val="22"/>
+          <w:lang w:val="en-US"/>
+        </w:rPr>
+        <w:t xml:space="preserve"> + together</w:t>
+      </w:r>
+      <w:r>
+        <w:rPr>
+          <w:sz w:val="22"/>
+          <w:szCs w:val="22"/>
+          <w:lang w:val="en-US"/>
+        </w:rPr>
+        <w:t xml:space="preserve"> for HC/AUD </w:t>
+      </w:r>
+      <w:r>
+        <w:rPr>
+          <w:sz w:val="22"/>
+          <w:szCs w:val="22"/>
+          <w:lang w:val="en-US"/>
+        </w:rPr>
+        <w:t>(p_correct, lswitch, wstay and RT)</w:t>
       </w:r>
     </w:p>
     <w:p>
@@ -349,37 +252,42 @@
           <w:szCs w:val="22"/>
           <w:lang w:val="en-US"/>
         </w:rPr>
-        <w:t xml:space="preserve">behav plots with single data points and distributions by tutorial </w:t>
-      </w:r>
-    </w:p>
-    <w:p>
-      <w:pPr>
-        <w:rPr>
-          <w:b/>
-          <w:bCs/>
+        <w:t xml:space="preserve">post-hoc analyses </w:t>
+      </w:r>
+      <w:r>
+        <w:rPr>
+          <w:sz w:val="22"/>
+          <w:szCs w:val="22"/>
+          <w:lang w:val="en-US"/>
+        </w:rPr>
+        <w:t>with emmip</w:t>
+      </w:r>
+    </w:p>
+    <w:p>
+      <w:pPr>
+        <w:rPr>
+          <w:sz w:val="22"/>
+          <w:szCs w:val="22"/>
+          <w:lang w:val="en-US"/>
+        </w:rPr>
+      </w:pPr>
+    </w:p>
+    <w:p>
+      <w:pPr>
+        <w:rPr>
+          <w:sz w:val="22"/>
+          <w:szCs w:val="22"/>
+          <w:lang w:val="en-US"/>
+        </w:rPr>
+      </w:pPr>
+      <w:r>
+        <w:rPr>
           <w:sz w:val="22"/>
           <w:szCs w:val="22"/>
           <w:highlight w:val="cyan"/>
           <w:lang w:val="en-US"/>
         </w:rPr>
-      </w:pPr>
-    </w:p>
-    <w:p>
-      <w:pPr>
-        <w:rPr>
-          <w:sz w:val="22"/>
-          <w:szCs w:val="22"/>
-          <w:lang w:val="en-US"/>
-        </w:rPr>
-      </w:pPr>
-      <w:r>
-        <w:rPr>
-          <w:sz w:val="22"/>
-          <w:szCs w:val="22"/>
-          <w:highlight w:val="cyan"/>
-          <w:lang w:val="en-US"/>
-        </w:rPr>
-        <w:t>SALAD_cortisol:</w:t>
+        <w:t>SALAD_plot_rep_mes:</w:t>
       </w:r>
     </w:p>
     <w:p>
@@ -401,7 +309,55 @@
           <w:szCs w:val="22"/>
           <w:lang w:val="en-US"/>
         </w:rPr>
-        <w:t>descriptive plots of cortisol distribution from T1-T6</w:t>
+        <w:t xml:space="preserve">behav plots with single data points and distributions by tutorial </w:t>
+      </w:r>
+    </w:p>
+    <w:p>
+      <w:pPr>
+        <w:rPr>
+          <w:b/>
+          <w:bCs/>
+          <w:sz w:val="22"/>
+          <w:szCs w:val="22"/>
+          <w:highlight w:val="cyan"/>
+          <w:lang w:val="en-US"/>
+        </w:rPr>
+      </w:pPr>
+    </w:p>
+    <w:p>
+      <w:pPr>
+        <w:rPr>
+          <w:sz w:val="22"/>
+          <w:szCs w:val="22"/>
+          <w:lang w:val="en-US"/>
+        </w:rPr>
+      </w:pPr>
+      <w:r>
+        <w:rPr>
+          <w:sz w:val="22"/>
+          <w:szCs w:val="22"/>
+          <w:highlight w:val="cyan"/>
+          <w:lang w:val="en-US"/>
+        </w:rPr>
+        <w:t>SALAD_cortisol</w:t>
+      </w:r>
+      <w:r>
+        <w:rPr>
+          <w:sz w:val="22"/>
+          <w:szCs w:val="22"/>
+          <w:highlight w:val="cyan"/>
+          <w:lang w:val="en-US"/>
+        </w:rPr>
+        <w:t>_modeling</w:t>
+      </w:r>
+      <w:r>
+        <w:rPr>
+          <w:sz w:val="22"/>
+          <w:szCs w:val="22"/>
+          <w:highlight w:val="cyan"/>
+          <w:lang w:val="en-US"/>
+        </w:rPr>
+        <w:t>:</w:t>
       </w:r>
     </w:p>
     <w:p>
@@ -423,7 +379,7 @@
           <w:szCs w:val="22"/>
           <w:lang w:val="en-US"/>
         </w:rPr>
-        <w:t>plots of correlations between cortisol measures and behav outcomes for correct</w:t>
+        <w:t>descriptive plots of cortisol distribution from T1-T6</w:t>
       </w:r>
     </w:p>
     <w:p>
@@ -445,7 +401,59 @@
           <w:szCs w:val="22"/>
           <w:lang w:val="en-US"/>
         </w:rPr>
+        <w:t>plots of correlations between cortisol measures and behav outcomes for correct</w:t>
+      </w:r>
+    </w:p>
+    <w:p>
+      <w:pPr>
+        <w:pStyle w:val="Listenabsatz"/>
+        <w:numPr>
+          <w:ilvl w:val="0"/>
+          <w:numId w:val="5"/>
+        </w:numPr>
+        <w:rPr>
+          <w:sz w:val="22"/>
+          <w:szCs w:val="22"/>
+          <w:lang w:val="en-US"/>
+        </w:rPr>
+      </w:pPr>
+      <w:r>
+        <w:rPr>
+          <w:sz w:val="22"/>
+          <w:szCs w:val="22"/>
+          <w:lang w:val="en-US"/>
+        </w:rPr>
         <w:t xml:space="preserve">exploratory analyses of dichotomized sample by WM capacity </w:t>
+      </w:r>
+      <w:r>
+        <w:rPr>
+          <w:sz w:val="22"/>
+          <w:szCs w:val="22"/>
+          <w:lang w:val="en-US"/>
+        </w:rPr>
+        <w:t>(wm_cap) and lifetime stress (PSS)</w:t>
+      </w:r>
+    </w:p>
+    <w:p>
+      <w:pPr>
+        <w:pStyle w:val="Listenabsatz"/>
+        <w:numPr>
+          <w:ilvl w:val="0"/>
+          <w:numId w:val="5"/>
+        </w:numPr>
+        <w:rPr>
+          <w:sz w:val="22"/>
+          <w:szCs w:val="22"/>
+          <w:lang w:val="en-US"/>
+        </w:rPr>
+      </w:pPr>
+      <w:r>
+        <w:rPr>
+          <w:sz w:val="22"/>
+          <w:szCs w:val="22"/>
+          <w:lang w:val="en-US"/>
+        </w:rPr>
+        <w:t>plots of behavioral and neuropsychological data + cbm modeling parameters (best model fit: DU model with 2 alphas and 2 betas 'model_RL_DU2al_2betas_withStress_NoScaling')</w:t>
       </w:r>
     </w:p>
     <w:p>
@@ -934,15 +942,71 @@
           <w:szCs w:val="22"/>
           <w:lang w:val="en-US"/>
         </w:rPr>
-        <w:t>cort_data</w:t>
-      </w:r>
-      <w:r>
-        <w:rPr>
-          <w:sz w:val="22"/>
-          <w:szCs w:val="22"/>
-          <w:lang w:val="en-US"/>
-        </w:rPr>
-        <w:t xml:space="preserve"> and calculates two measures for cortisol</w:t>
+        <w:t>cort_</w:t>
+      </w:r>
+      <w:proofErr w:type="gramStart"/>
+      <w:r>
+        <w:rPr>
+          <w:i/>
+          <w:iCs/>
+          <w:sz w:val="22"/>
+          <w:szCs w:val="22"/>
+          <w:lang w:val="en-US"/>
+        </w:rPr>
+        <w:t>data</w:t>
+      </w:r>
+      <w:r>
+        <w:rPr>
+          <w:sz w:val="22"/>
+          <w:szCs w:val="22"/>
+          <w:lang w:val="en-US"/>
+        </w:rPr>
+        <w:t xml:space="preserve"> </w:t>
+      </w:r>
+      <w:r>
+        <w:rPr>
+          <w:sz w:val="22"/>
+          <w:szCs w:val="22"/>
+          <w:lang w:val="en-US"/>
+        </w:rPr>
+        <w:t xml:space="preserve"> and</w:t>
+      </w:r>
+      <w:proofErr w:type="gramEnd"/>
+      <w:r>
+        <w:rPr>
+          <w:sz w:val="22"/>
+          <w:szCs w:val="22"/>
+          <w:lang w:val="en-US"/>
+        </w:rPr>
+        <w:t xml:space="preserve"> z</w:t>
+      </w:r>
+      <w:r>
+        <w:rPr>
+          <w:i/>
+          <w:iCs/>
+          <w:sz w:val="22"/>
+          <w:szCs w:val="22"/>
+          <w:lang w:val="en-US"/>
+        </w:rPr>
+        <w:t>eitablauf_selectio</w:t>
+      </w:r>
+      <w:r>
+        <w:rPr>
+          <w:i/>
+          <w:iCs/>
+          <w:sz w:val="22"/>
+          <w:szCs w:val="22"/>
+          <w:lang w:val="en-US"/>
+        </w:rPr>
+        <w:t xml:space="preserve">n, </w:t>
+      </w:r>
+      <w:r>
+        <w:rPr>
+          <w:sz w:val="22"/>
+          <w:szCs w:val="22"/>
+          <w:lang w:val="en-US"/>
+        </w:rPr>
+        <w:t>calculates two measures for cortisol</w:t>
       </w:r>
       <w:r>
         <w:rPr>
@@ -1040,6 +1104,41 @@
           <w:lang w:val="en-US"/>
         </w:rPr>
       </w:pPr>
+    </w:p>
+    <w:p>
+      <w:pPr>
+        <w:rPr>
+          <w:sz w:val="22"/>
+          <w:szCs w:val="22"/>
+          <w:lang w:val="en-US"/>
+        </w:rPr>
+      </w:pPr>
+      <w:r>
+        <w:rPr>
+          <w:sz w:val="22"/>
+          <w:szCs w:val="22"/>
+          <w:highlight w:val="yellow"/>
+          <w:lang w:val="en-US"/>
+        </w:rPr>
+        <w:t>rev_sens_singletrial</w:t>
+      </w:r>
+      <w:r>
+        <w:rPr>
+          <w:sz w:val="22"/>
+          <w:szCs w:val="22"/>
+          <w:highlight w:val="yellow"/>
+          <w:lang w:val="en-US"/>
+        </w:rPr>
+        <w:t>:</w:t>
+      </w:r>
+      <w:r>
+        <w:rPr>
+          <w:sz w:val="22"/>
+          <w:szCs w:val="22"/>
+          <w:lang w:val="en-US"/>
+        </w:rPr>
+        <w:t xml:space="preserve"> prepares reversal sensitivity index analyses (Cremer, 2020)</w:t>
+      </w:r>
     </w:p>
     <w:sectPr>
       <w:pgSz w:w="11900" w:h="16840"/>

</xml_diff>

<commit_message>
Minor changes in readme files and hierarchical folder
</commit_message>
<xml_diff>
--- a/README_SALAD_overall.docx
+++ b/README_SALAD_overall.docx
@@ -98,23 +98,6 @@
           <w:lang w:val="en-US"/>
         </w:rPr>
         <w:t>SALAD_behav:</w:t>
-      </w:r>
-    </w:p>
-    <w:p>
-      <w:pPr>
-        <w:rPr>
-          <w:sz w:val="22"/>
-          <w:szCs w:val="22"/>
-          <w:lang w:val="en-US"/>
-        </w:rPr>
-      </w:pPr>
-      <w:r>
-        <w:rPr>
-          <w:sz w:val="22"/>
-          <w:szCs w:val="22"/>
-          <w:lang w:val="en-US"/>
-        </w:rPr>
-        <w:t>currently still the leftover script from the large SALAD_rmarkdown_DATE</w:t>
       </w:r>
     </w:p>
     <w:p>
@@ -136,7 +119,45 @@
           <w:szCs w:val="22"/>
           <w:lang w:val="en-US"/>
         </w:rPr>
-        <w:t>descriptive analyses of demographic and neuropsychological data (reproduced Zsuzsi's scripts)</w:t>
+        <w:t>descriptive analyses of demographic</w:t>
+      </w:r>
+      <w:r>
+        <w:rPr>
+          <w:sz w:val="22"/>
+          <w:szCs w:val="22"/>
+          <w:lang w:val="en-US"/>
+        </w:rPr>
+        <w:t>/</w:t>
+      </w:r>
+      <w:r>
+        <w:rPr>
+          <w:sz w:val="22"/>
+          <w:szCs w:val="22"/>
+          <w:lang w:val="en-US"/>
+        </w:rPr>
+        <w:t>neuropsychological data (reproduced Zsuzsi's scripts)</w:t>
+      </w:r>
+    </w:p>
+    <w:p>
+      <w:pPr>
+        <w:pStyle w:val="Listenabsatz"/>
+        <w:numPr>
+          <w:ilvl w:val="0"/>
+          <w:numId w:val="4"/>
+        </w:numPr>
+        <w:rPr>
+          <w:sz w:val="22"/>
+          <w:szCs w:val="22"/>
+          <w:lang w:val="en-US"/>
+        </w:rPr>
+      </w:pPr>
+      <w:r>
+        <w:rPr>
+          <w:sz w:val="22"/>
+          <w:szCs w:val="22"/>
+          <w:lang w:val="en-US"/>
+        </w:rPr>
+        <w:t>repeated measurement ANOVAS and respective plots</w:t>
       </w:r>
       <w:r>
         <w:rPr>
@@ -341,24 +362,6 @@
         </w:rPr>
         <w:t>SALAD_cortisol</w:t>
       </w:r>
-      <w:r>
-        <w:rPr>
-          <w:sz w:val="22"/>
-          <w:szCs w:val="22"/>
-          <w:highlight w:val="cyan"/>
-          <w:lang w:val="en-US"/>
-        </w:rPr>
-        <w:t>_modeling</w:t>
-      </w:r>
-      <w:r>
-        <w:rPr>
-          <w:sz w:val="22"/>
-          <w:szCs w:val="22"/>
-          <w:highlight w:val="cyan"/>
-          <w:lang w:val="en-US"/>
-        </w:rPr>
-        <w:t>:</w:t>
-      </w:r>
     </w:p>
     <w:p>
       <w:pPr>
@@ -423,7 +426,23 @@
           <w:szCs w:val="22"/>
           <w:lang w:val="en-US"/>
         </w:rPr>
-        <w:t xml:space="preserve">exploratory analyses of dichotomized sample by WM capacity </w:t>
+        <w:t>exploratory analyses</w:t>
+      </w:r>
+      <w:r>
+        <w:rPr>
+          <w:sz w:val="22"/>
+          <w:szCs w:val="22"/>
+          <w:lang w:val="en-US"/>
+        </w:rPr>
+        <w:t xml:space="preserve">, </w:t>
+      </w:r>
+      <w:r>
+        <w:rPr>
+          <w:sz w:val="22"/>
+          <w:szCs w:val="22"/>
+          <w:lang w:val="en-US"/>
+        </w:rPr>
+        <w:t xml:space="preserve">dichotomized by WM capacity </w:t>
       </w:r>
       <w:r>
         <w:rPr>
@@ -432,6 +451,50 @@
           <w:lang w:val="en-US"/>
         </w:rPr>
         <w:t>(wm_cap) and lifetime stress (PSS)</w:t>
+      </w:r>
+      <w:r>
+        <w:rPr>
+          <w:sz w:val="22"/>
+          <w:szCs w:val="22"/>
+          <w:lang w:val="en-US"/>
+        </w:rPr>
+        <w:br/>
+      </w:r>
+    </w:p>
+    <w:p>
+      <w:pPr>
+        <w:rPr>
+          <w:sz w:val="22"/>
+          <w:szCs w:val="22"/>
+          <w:lang w:val="en-US"/>
+        </w:rPr>
+      </w:pPr>
+      <w:r>
+        <w:rPr>
+          <w:sz w:val="22"/>
+          <w:szCs w:val="22"/>
+          <w:highlight w:val="cyan"/>
+          <w:lang w:val="en-US"/>
+        </w:rPr>
+        <w:t>SALAD_</w:t>
+      </w:r>
+      <w:r>
+        <w:rPr>
+          <w:sz w:val="22"/>
+          <w:szCs w:val="22"/>
+          <w:highlight w:val="cyan"/>
+          <w:lang w:val="en-US"/>
+        </w:rPr>
+        <w:t>cbmmodeling</w:t>
+      </w:r>
+      <w:r>
+        <w:rPr>
+          <w:sz w:val="22"/>
+          <w:szCs w:val="22"/>
+          <w:highlight w:val="cyan"/>
+          <w:lang w:val="en-US"/>
+        </w:rPr>
+        <w:t>:</w:t>
       </w:r>
     </w:p>
     <w:p>
@@ -1093,7 +1156,47 @@
           <w:szCs w:val="22"/>
           <w:lang w:val="en-US"/>
         </w:rPr>
-        <w:t xml:space="preserve"> merges behavioral and cortisol datasets</w:t>
+        <w:t xml:space="preserve"> merges behavioral</w:t>
+      </w:r>
+      <w:r>
+        <w:rPr>
+          <w:sz w:val="22"/>
+          <w:szCs w:val="22"/>
+          <w:lang w:val="en-US"/>
+        </w:rPr>
+        <w:t xml:space="preserve">, </w:t>
+      </w:r>
+      <w:r>
+        <w:rPr>
+          <w:sz w:val="22"/>
+          <w:szCs w:val="22"/>
+          <w:lang w:val="en-US"/>
+        </w:rPr>
+        <w:t>cortisol</w:t>
+      </w:r>
+      <w:r>
+        <w:rPr>
+          <w:sz w:val="22"/>
+          <w:szCs w:val="22"/>
+          <w:lang w:val="en-US"/>
+        </w:rPr>
+        <w:t xml:space="preserve"> and singletrial</w:t>
+      </w:r>
+      <w:r>
+        <w:rPr>
+          <w:sz w:val="22"/>
+          <w:szCs w:val="22"/>
+          <w:lang w:val="en-US"/>
+        </w:rPr>
+        <w:t xml:space="preserve"> datasets</w:t>
+      </w:r>
+      <w:r>
+        <w:rPr>
+          <w:sz w:val="22"/>
+          <w:szCs w:val="22"/>
+          <w:lang w:val="en-US"/>
+        </w:rPr>
+        <w:t xml:space="preserve"> (so far only for HC)</w:t>
       </w:r>
     </w:p>
     <w:p>

</xml_diff>

<commit_message>
Figures sorted into folders
</commit_message>
<xml_diff>
--- a/README_SALAD_overall.docx
+++ b/README_SALAD_overall.docx
@@ -1,19 +1,21 @@
 
 <file path=word/document.xml><?xml version="1.0" encoding="utf-8"?>
-<w:document xmlns:wpc="http://schemas.microsoft.com/office/word/2010/wordprocessingCanvas" xmlns:cx="http://schemas.microsoft.com/office/drawing/2014/chartex" xmlns:cx1="http://schemas.microsoft.com/office/drawing/2015/9/8/chartex" xmlns:cx2="http://schemas.microsoft.com/office/drawing/2015/10/21/chartex" xmlns:cx3="http://schemas.microsoft.com/office/drawing/2016/5/9/chartex" xmlns:cx4="http://schemas.microsoft.com/office/drawing/2016/5/10/chartex" xmlns:cx5="http://schemas.microsoft.com/office/drawing/2016/5/11/chartex" xmlns:cx6="http://schemas.microsoft.com/office/drawing/2016/5/12/chartex" xmlns:cx7="http://schemas.microsoft.com/office/drawing/2016/5/13/chartex" xmlns:cx8="http://schemas.microsoft.com/office/drawing/2016/5/14/chartex" xmlns:mc="http://schemas.openxmlformats.org/markup-compatibility/2006" xmlns:aink="http://schemas.microsoft.com/office/drawing/2016/ink" xmlns:am3d="http://schemas.microsoft.com/office/drawing/2017/model3d" xmlns:o="urn:schemas-microsoft-com:office:office" xmlns:r="http://schemas.openxmlformats.org/officeDocument/2006/relationships" xmlns:m="http://schemas.openxmlformats.org/officeDocument/2006/math" xmlns:v="urn:schemas-microsoft-com:vml" xmlns:wp14="http://schemas.microsoft.com/office/word/2010/wordprocessingDrawing" xmlns:wp="http://schemas.openxmlformats.org/drawingml/2006/wordprocessingDrawing" xmlns:w10="urn:schemas-microsoft-com:office:word" xmlns:w="http://schemas.openxmlformats.org/wordprocessingml/2006/main" xmlns:w14="http://schemas.microsoft.com/office/word/2010/wordml" xmlns:w15="http://schemas.microsoft.com/office/word/2012/wordml" xmlns:w16cex="http://schemas.microsoft.com/office/word/2018/wordml/cex" xmlns:w16cid="http://schemas.microsoft.com/office/word/2016/wordml/cid" xmlns:w16="http://schemas.microsoft.com/office/word/2018/wordml" xmlns:w16se="http://schemas.microsoft.com/office/word/2015/wordml/symex" xmlns:wpg="http://schemas.microsoft.com/office/word/2010/wordprocessingGroup" xmlns:wpi="http://schemas.microsoft.com/office/word/2010/wordprocessingInk" xmlns:wne="http://schemas.microsoft.com/office/word/2006/wordml" xmlns:wps="http://schemas.microsoft.com/office/word/2010/wordprocessingShape" mc:Ignorable="w14 w15 w16se w16cid w16 w16cex wp14">
+<w:document xmlns:wpc="http://schemas.microsoft.com/office/word/2010/wordprocessingCanvas" xmlns:cx="http://schemas.microsoft.com/office/drawing/2014/chartex" xmlns:cx1="http://schemas.microsoft.com/office/drawing/2015/9/8/chartex" xmlns:cx2="http://schemas.microsoft.com/office/drawing/2015/10/21/chartex" xmlns:cx3="http://schemas.microsoft.com/office/drawing/2016/5/9/chartex" xmlns:cx4="http://schemas.microsoft.com/office/drawing/2016/5/10/chartex" xmlns:cx5="http://schemas.microsoft.com/office/drawing/2016/5/11/chartex" xmlns:cx6="http://schemas.microsoft.com/office/drawing/2016/5/12/chartex" xmlns:cx7="http://schemas.microsoft.com/office/drawing/2016/5/13/chartex" xmlns:cx8="http://schemas.microsoft.com/office/drawing/2016/5/14/chartex" xmlns:mc="http://schemas.openxmlformats.org/markup-compatibility/2006" xmlns:aink="http://schemas.microsoft.com/office/drawing/2016/ink" xmlns:am3d="http://schemas.microsoft.com/office/drawing/2017/model3d" xmlns:o="urn:schemas-microsoft-com:office:office" xmlns:r="http://schemas.openxmlformats.org/officeDocument/2006/relationships" xmlns:m="http://schemas.openxmlformats.org/officeDocument/2006/math" xmlns:v="urn:schemas-microsoft-com:vml" xmlns:wp14="http://schemas.microsoft.com/office/word/2010/wordprocessingDrawing" xmlns:wp="http://schemas.openxmlformats.org/drawingml/2006/wordprocessingDrawing" xmlns:w10="urn:schemas-microsoft-com:office:word" xmlns:w="http://schemas.openxmlformats.org/wordprocessingml/2006/main" xmlns:w14="http://schemas.microsoft.com/office/word/2010/wordml" xmlns:w15="http://schemas.microsoft.com/office/word/2012/wordml" xmlns:w16cex="http://schemas.microsoft.com/office/word/2018/wordml/cex" xmlns:w16cid="http://schemas.microsoft.com/office/word/2016/wordml/cid" xmlns:w16="http://schemas.microsoft.com/office/word/2018/wordml" xmlns:w16sdtdh="http://schemas.microsoft.com/office/word/2020/wordml/sdtdatahash" xmlns:w16se="http://schemas.microsoft.com/office/word/2015/wordml/symex" xmlns:wpg="http://schemas.microsoft.com/office/word/2010/wordprocessingGroup" xmlns:wpi="http://schemas.microsoft.com/office/word/2010/wordprocessingInk" xmlns:wne="http://schemas.microsoft.com/office/word/2006/wordml" xmlns:wps="http://schemas.microsoft.com/office/word/2010/wordprocessingShape" mc:Ignorable="w14 w15 w16se w16cid w16 w16cex w16sdtdh wp14">
   <w:body>
     <w:p>
       <w:pPr>
         <w:rPr>
           <w:sz w:val="22"/>
           <w:szCs w:val="22"/>
-          <w:lang w:val="en-US"/>
-        </w:rPr>
-      </w:pPr>
-      <w:r>
-        <w:rPr>
-          <w:sz w:val="22"/>
-          <w:szCs w:val="22"/>
+          <w:u w:val="single"/>
+          <w:lang w:val="en-US"/>
+        </w:rPr>
+      </w:pPr>
+      <w:r>
+        <w:rPr>
+          <w:sz w:val="22"/>
+          <w:szCs w:val="22"/>
+          <w:u w:val="single"/>
           <w:lang w:val="en-US"/>
         </w:rPr>
         <w:t>README SALAD Analyses</w:t>
@@ -22,14 +24,34 @@
         <w:rPr>
           <w:sz w:val="22"/>
           <w:szCs w:val="22"/>
-          <w:lang w:val="en-US"/>
-        </w:rPr>
-        <w:t xml:space="preserve"> 2020-21 </w:t>
-      </w:r>
-      <w:r>
-        <w:rPr>
-          <w:sz w:val="22"/>
-          <w:szCs w:val="22"/>
+          <w:u w:val="single"/>
+          <w:lang w:val="en-US"/>
+        </w:rPr>
+        <w:t xml:space="preserve"> 2020-2</w:t>
+      </w:r>
+      <w:r>
+        <w:rPr>
+          <w:sz w:val="22"/>
+          <w:szCs w:val="22"/>
+          <w:u w:val="single"/>
+          <w:lang w:val="en-US"/>
+        </w:rPr>
+        <w:t>2</w:t>
+      </w:r>
+      <w:r>
+        <w:rPr>
+          <w:sz w:val="22"/>
+          <w:szCs w:val="22"/>
+          <w:u w:val="single"/>
+          <w:lang w:val="en-US"/>
+        </w:rPr>
+        <w:t xml:space="preserve"> </w:t>
+      </w:r>
+      <w:r>
+        <w:rPr>
+          <w:sz w:val="22"/>
+          <w:szCs w:val="22"/>
+          <w:u w:val="single"/>
           <w:lang w:val="en-US"/>
         </w:rPr>
         <w:t>- Lara Wieland</w:t>
@@ -38,14 +60,44 @@
         <w:rPr>
           <w:sz w:val="22"/>
           <w:szCs w:val="22"/>
-          <w:lang w:val="en-US"/>
-        </w:rPr>
-        <w:t xml:space="preserve"> &amp; Claudia Ebrahimi</w:t>
-      </w:r>
-    </w:p>
-    <w:p>
-      <w:pPr>
-        <w:rPr>
+          <w:u w:val="single"/>
+          <w:lang w:val="en-US"/>
+        </w:rPr>
+        <w:t xml:space="preserve">, </w:t>
+      </w:r>
+      <w:r>
+        <w:rPr>
+          <w:sz w:val="22"/>
+          <w:szCs w:val="22"/>
+          <w:u w:val="single"/>
+          <w:lang w:val="en-US"/>
+        </w:rPr>
+        <w:t>Claudia Ebrahimi</w:t>
+      </w:r>
+      <w:r>
+        <w:rPr>
+          <w:sz w:val="22"/>
+          <w:szCs w:val="22"/>
+          <w:u w:val="single"/>
+          <w:lang w:val="en-US"/>
+        </w:rPr>
+        <w:t xml:space="preserve"> &amp; Teresa Katthagen</w:t>
+      </w:r>
+    </w:p>
+    <w:p>
+      <w:pPr>
+        <w:rPr>
+          <w:sz w:val="22"/>
+          <w:szCs w:val="22"/>
+          <w:lang w:val="en-US"/>
+        </w:rPr>
+      </w:pPr>
+    </w:p>
+    <w:p>
+      <w:pPr>
+        <w:rPr>
+          <w:i/>
+          <w:iCs/>
           <w:sz w:val="22"/>
           <w:szCs w:val="22"/>
           <w:lang w:val="en-US"/>
@@ -70,12 +122,695 @@
           <w:szCs w:val="22"/>
           <w:lang w:val="en-US"/>
         </w:rPr>
-        <w:t>R Markdowns (major analyses scripts accessing data after R Scripts have done their work)</w:t>
-      </w:r>
-    </w:p>
-    <w:p>
-      <w:pPr>
-        <w:rPr>
+        <w:t>Figures from manuscript:</w:t>
+      </w:r>
+    </w:p>
+    <w:p>
+      <w:pPr>
+        <w:rPr>
+          <w:sz w:val="22"/>
+          <w:szCs w:val="22"/>
+          <w:lang w:val="en-US"/>
+        </w:rPr>
+      </w:pPr>
+      <w:r>
+        <w:rPr>
+          <w:sz w:val="22"/>
+          <w:szCs w:val="22"/>
+          <w:lang w:val="en-US"/>
+        </w:rPr>
+        <w:t>F1</w:t>
+      </w:r>
+    </w:p>
+    <w:p>
+      <w:pPr>
+        <w:pStyle w:val="Listenabsatz"/>
+        <w:numPr>
+          <w:ilvl w:val="0"/>
+          <w:numId w:val="8"/>
+        </w:numPr>
+        <w:rPr>
+          <w:sz w:val="22"/>
+          <w:szCs w:val="22"/>
+          <w:lang w:val="en-US"/>
+        </w:rPr>
+      </w:pPr>
+      <w:r>
+        <w:rPr>
+          <w:sz w:val="22"/>
+          <w:szCs w:val="22"/>
+          <w:lang w:val="en-US"/>
+        </w:rPr>
+        <w:t>created with draw.io based on study design</w:t>
+      </w:r>
+    </w:p>
+    <w:p>
+      <w:pPr>
+        <w:pStyle w:val="Listenabsatz"/>
+        <w:numPr>
+          <w:ilvl w:val="0"/>
+          <w:numId w:val="8"/>
+        </w:numPr>
+        <w:rPr>
+          <w:sz w:val="22"/>
+          <w:szCs w:val="22"/>
+          <w:lang w:val="en-US"/>
+        </w:rPr>
+      </w:pPr>
+      <w:r>
+        <w:rPr>
+          <w:sz w:val="22"/>
+          <w:szCs w:val="22"/>
+          <w:lang w:val="en-US"/>
+        </w:rPr>
+        <w:t xml:space="preserve">created from Task_pptx (SALAD/plots/design) with </w:t>
+      </w:r>
+      <w:proofErr w:type="gramStart"/>
+      <w:r>
+        <w:rPr>
+          <w:sz w:val="22"/>
+          <w:szCs w:val="22"/>
+          <w:lang w:val="en-US"/>
+        </w:rPr>
+        <w:t>actually used</w:t>
+      </w:r>
+      <w:proofErr w:type="gramEnd"/>
+      <w:r>
+        <w:rPr>
+          <w:sz w:val="22"/>
+          <w:szCs w:val="22"/>
+          <w:lang w:val="en-US"/>
+        </w:rPr>
+        <w:t xml:space="preserve"> stimul</w:t>
+      </w:r>
+      <w:r>
+        <w:rPr>
+          <w:sz w:val="22"/>
+          <w:szCs w:val="22"/>
+          <w:lang w:val="en-US"/>
+        </w:rPr>
+        <w:t xml:space="preserve">i (geometrical figures found in </w:t>
+      </w:r>
+      <w:r>
+        <w:rPr>
+          <w:sz w:val="22"/>
+          <w:szCs w:val="22"/>
+          <w:lang w:val="en-US"/>
+        </w:rPr>
+        <w:t>SALAD/plot/match_mri)</w:t>
+      </w:r>
+    </w:p>
+    <w:p>
+      <w:pPr>
+        <w:rPr>
+          <w:sz w:val="22"/>
+          <w:szCs w:val="22"/>
+          <w:lang w:val="en-US"/>
+        </w:rPr>
+      </w:pPr>
+      <w:r>
+        <w:rPr>
+          <w:sz w:val="22"/>
+          <w:szCs w:val="22"/>
+          <w:lang w:val="en-US"/>
+        </w:rPr>
+        <w:t>F2</w:t>
+      </w:r>
+      <w:r>
+        <w:rPr>
+          <w:sz w:val="22"/>
+          <w:szCs w:val="22"/>
+          <w:lang w:val="en-US"/>
+        </w:rPr>
+        <w:t xml:space="preserve"> created with </w:t>
+      </w:r>
+      <w:r>
+        <w:rPr>
+          <w:sz w:val="22"/>
+          <w:szCs w:val="22"/>
+          <w:lang w:val="en-US"/>
+        </w:rPr>
+        <w:t>SAL</w:t>
+      </w:r>
+      <w:r>
+        <w:rPr>
+          <w:sz w:val="22"/>
+          <w:szCs w:val="22"/>
+          <w:lang w:val="en-US"/>
+        </w:rPr>
+        <w:t>A</w:t>
+      </w:r>
+      <w:r>
+        <w:rPr>
+          <w:sz w:val="22"/>
+          <w:szCs w:val="22"/>
+          <w:lang w:val="en-US"/>
+        </w:rPr>
+        <w:t>D_</w:t>
+      </w:r>
+      <w:proofErr w:type="gramStart"/>
+      <w:r>
+        <w:rPr>
+          <w:sz w:val="22"/>
+          <w:szCs w:val="22"/>
+          <w:lang w:val="en-US"/>
+        </w:rPr>
+        <w:t>cortisol.Rmd</w:t>
+      </w:r>
+      <w:proofErr w:type="gramEnd"/>
+      <w:r>
+        <w:rPr>
+          <w:sz w:val="22"/>
+          <w:szCs w:val="22"/>
+          <w:lang w:val="en-US"/>
+        </w:rPr>
+        <w:t xml:space="preserve"> section</w:t>
+      </w:r>
+    </w:p>
+    <w:p>
+      <w:pPr>
+        <w:rPr>
+          <w:sz w:val="22"/>
+          <w:szCs w:val="22"/>
+          <w:lang w:val="en-US"/>
+        </w:rPr>
+      </w:pPr>
+      <w:r>
+        <w:rPr>
+          <w:sz w:val="22"/>
+          <w:szCs w:val="22"/>
+          <w:lang w:val="en-US"/>
+        </w:rPr>
+        <w:t>F3 created with SALAD_fmri</w:t>
+      </w:r>
+      <w:r>
+        <w:rPr>
+          <w:sz w:val="22"/>
+          <w:szCs w:val="22"/>
+          <w:lang w:val="en-US"/>
+        </w:rPr>
+        <w:t xml:space="preserve"> section 8)</w:t>
+      </w:r>
+    </w:p>
+    <w:p>
+      <w:pPr>
+        <w:rPr>
+          <w:sz w:val="22"/>
+          <w:szCs w:val="22"/>
+          <w:lang w:val="en-US"/>
+        </w:rPr>
+      </w:pPr>
+      <w:r>
+        <w:rPr>
+          <w:sz w:val="22"/>
+          <w:szCs w:val="22"/>
+          <w:lang w:val="en-US"/>
+        </w:rPr>
+        <w:t xml:space="preserve">F4 created with </w:t>
+      </w:r>
+      <w:r>
+        <w:rPr>
+          <w:sz w:val="22"/>
+          <w:szCs w:val="22"/>
+          <w:highlight w:val="cyan"/>
+          <w:lang w:val="en-US"/>
+        </w:rPr>
+        <w:t>makeFigure_pxp.m:</w:t>
+      </w:r>
+    </w:p>
+    <w:p>
+      <w:pPr>
+        <w:rPr>
+          <w:sz w:val="22"/>
+          <w:szCs w:val="22"/>
+          <w:lang w:val="en-US"/>
+        </w:rPr>
+      </w:pPr>
+      <w:r>
+        <w:rPr>
+          <w:sz w:val="22"/>
+          <w:szCs w:val="22"/>
+          <w:lang w:val="en-US"/>
+        </w:rPr>
+        <w:t>F5 created with MRICron on the base of SPM output</w:t>
+      </w:r>
+    </w:p>
+    <w:p>
+      <w:pPr>
+        <w:rPr>
+          <w:i/>
+          <w:iCs/>
+          <w:sz w:val="22"/>
+          <w:szCs w:val="22"/>
+          <w:lang w:val="en-US"/>
+        </w:rPr>
+      </w:pPr>
+    </w:p>
+    <w:p>
+      <w:pPr>
+        <w:rPr>
+          <w:b/>
+          <w:bCs/>
+          <w:sz w:val="22"/>
+          <w:szCs w:val="22"/>
+          <w:lang w:val="en-US"/>
+        </w:rPr>
+      </w:pPr>
+      <w:r>
+        <w:rPr>
+          <w:b/>
+          <w:bCs/>
+          <w:sz w:val="22"/>
+          <w:szCs w:val="22"/>
+          <w:lang w:val="en-US"/>
+        </w:rPr>
+        <w:t xml:space="preserve">Matlab (cbm) - </w:t>
+      </w:r>
+      <w:r>
+        <w:rPr>
+          <w:b/>
+          <w:bCs/>
+          <w:sz w:val="22"/>
+          <w:szCs w:val="22"/>
+          <w:lang w:val="en-US"/>
+        </w:rPr>
+        <w:t>Modeling</w:t>
+      </w:r>
+      <w:r>
+        <w:rPr>
+          <w:b/>
+          <w:bCs/>
+          <w:sz w:val="22"/>
+          <w:szCs w:val="22"/>
+          <w:lang w:val="en-US"/>
+        </w:rPr>
+        <w:t xml:space="preserve"> (for modeling)</w:t>
+      </w:r>
+    </w:p>
+    <w:p>
+      <w:pPr>
+        <w:rPr>
+          <w:sz w:val="22"/>
+          <w:szCs w:val="22"/>
+          <w:lang w:val="en-US"/>
+        </w:rPr>
+      </w:pPr>
+      <w:r>
+        <w:rPr>
+          <w:sz w:val="22"/>
+          <w:szCs w:val="22"/>
+          <w:highlight w:val="darkMagenta"/>
+          <w:lang w:val="en-US"/>
+        </w:rPr>
+        <w:t>loop_SALAD_Op_</w:t>
+      </w:r>
+      <w:r>
+        <w:rPr>
+          <w:sz w:val="22"/>
+          <w:szCs w:val="22"/>
+          <w:highlight w:val="darkMagenta"/>
+          <w:lang w:val="en-US"/>
+        </w:rPr>
+        <w:t>CT</w:t>
+      </w:r>
+      <w:r>
+        <w:rPr>
+          <w:sz w:val="22"/>
+          <w:szCs w:val="22"/>
+          <w:highlight w:val="darkMagenta"/>
+          <w:lang w:val="en-US"/>
+        </w:rPr>
+        <w:t>.mlx</w:t>
+      </w:r>
+      <w:r>
+        <w:rPr>
+          <w:sz w:val="22"/>
+          <w:szCs w:val="22"/>
+          <w:lang w:val="en-US"/>
+        </w:rPr>
+        <w:t xml:space="preserve"> (for 'step 1 model space')</w:t>
+      </w:r>
+    </w:p>
+    <w:p>
+      <w:pPr>
+        <w:rPr>
+          <w:sz w:val="22"/>
+          <w:szCs w:val="22"/>
+          <w:lang w:val="en-US"/>
+        </w:rPr>
+      </w:pPr>
+      <w:r>
+        <w:rPr>
+          <w:sz w:val="22"/>
+          <w:szCs w:val="22"/>
+          <w:lang w:val="en-US"/>
+        </w:rPr>
+        <w:t>takes behavioral data in .mat files (sorted into ST and CT</w:t>
+      </w:r>
+      <w:r>
+        <w:rPr>
+          <w:sz w:val="22"/>
+          <w:szCs w:val="22"/>
+          <w:lang w:val="en-US"/>
+        </w:rPr>
+        <w:t xml:space="preserve"> and 160 trials long</w:t>
+      </w:r>
+      <w:r>
+        <w:rPr>
+          <w:sz w:val="22"/>
+          <w:szCs w:val="22"/>
+          <w:lang w:val="en-US"/>
+        </w:rPr>
+        <w:t>) and transforms them for cbm input</w:t>
+      </w:r>
+      <w:r>
+        <w:rPr>
+          <w:sz w:val="22"/>
+          <w:szCs w:val="22"/>
+          <w:lang w:val="en-US"/>
+        </w:rPr>
+        <w:t>; model space: 8 models, saved in</w:t>
+      </w:r>
+      <w:r>
+        <w:rPr>
+          <w:rFonts w:ascii="Consolas" w:hAnsi="Consolas" w:cs="Consolas"/>
+          <w:color w:val="A020F0"/>
+          <w:sz w:val="21"/>
+          <w:szCs w:val="21"/>
+          <w:lang w:val="en-US"/>
+        </w:rPr>
+        <w:t xml:space="preserve"> </w:t>
+      </w:r>
+      <w:r>
+        <w:rPr>
+          <w:rFonts w:ascii="Consolas" w:hAnsi="Consolas" w:cs="Consolas"/>
+          <w:color w:val="A020F0"/>
+          <w:sz w:val="21"/>
+          <w:szCs w:val="21"/>
+          <w:lang w:val="en-US"/>
+        </w:rPr>
+        <w:t>hbi8models_CT.mat</w:t>
+      </w:r>
+      <w:r>
+        <w:rPr>
+          <w:sz w:val="22"/>
+          <w:szCs w:val="22"/>
+          <w:lang w:val="en-US"/>
+        </w:rPr>
+        <w:t xml:space="preserve"> </w:t>
+      </w:r>
+    </w:p>
+    <w:p>
+      <w:pPr>
+        <w:rPr>
+          <w:sz w:val="22"/>
+          <w:szCs w:val="22"/>
+          <w:highlight w:val="cyan"/>
+          <w:lang w:val="en-US"/>
+        </w:rPr>
+      </w:pPr>
+    </w:p>
+    <w:p>
+      <w:pPr>
+        <w:rPr>
+          <w:sz w:val="22"/>
+          <w:szCs w:val="22"/>
+          <w:lang w:val="en-US"/>
+        </w:rPr>
+      </w:pPr>
+      <w:r>
+        <w:rPr>
+          <w:sz w:val="22"/>
+          <w:szCs w:val="22"/>
+          <w:highlight w:val="darkMagenta"/>
+          <w:lang w:val="en-US"/>
+        </w:rPr>
+        <w:t>loop_SALAD_Op_bothCond.mlx</w:t>
+      </w:r>
+      <w:r>
+        <w:rPr>
+          <w:sz w:val="22"/>
+          <w:szCs w:val="22"/>
+          <w:highlight w:val="darkMagenta"/>
+          <w:lang w:val="en-US"/>
+        </w:rPr>
+        <w:t>:</w:t>
+      </w:r>
+      <w:r>
+        <w:rPr>
+          <w:sz w:val="22"/>
+          <w:szCs w:val="22"/>
+          <w:lang w:val="en-US"/>
+        </w:rPr>
+        <w:t xml:space="preserve"> (for 'step 2 model space')</w:t>
+      </w:r>
+    </w:p>
+    <w:p>
+      <w:pPr>
+        <w:shd w:val="clear" w:color="auto" w:fill="F7F7F7"/>
+        <w:autoSpaceDE w:val="0"/>
+        <w:autoSpaceDN w:val="0"/>
+        <w:adjustRightInd w:val="0"/>
+        <w:rPr>
+          <w:rFonts w:ascii="Consolas" w:hAnsi="Consolas" w:cs="Consolas"/>
+          <w:color w:val="A020F0"/>
+          <w:sz w:val="21"/>
+          <w:szCs w:val="21"/>
+          <w:lang w:val="en-US"/>
+        </w:rPr>
+      </w:pPr>
+      <w:r>
+        <w:rPr>
+          <w:sz w:val="22"/>
+          <w:szCs w:val="22"/>
+          <w:lang w:val="en-US"/>
+        </w:rPr>
+        <w:t>takes behavioral data in .mat files (</w:t>
+      </w:r>
+      <w:r>
+        <w:rPr>
+          <w:sz w:val="22"/>
+          <w:szCs w:val="22"/>
+          <w:lang w:val="en-US"/>
+        </w:rPr>
+        <w:t>appended 1-160: CT, 161-320: ST</w:t>
+      </w:r>
+      <w:r>
+        <w:rPr>
+          <w:sz w:val="22"/>
+          <w:szCs w:val="22"/>
+          <w:lang w:val="en-US"/>
+        </w:rPr>
+        <w:t xml:space="preserve">) and </w:t>
+      </w:r>
+      <w:r>
+        <w:rPr>
+          <w:sz w:val="22"/>
+          <w:szCs w:val="22"/>
+          <w:lang w:val="en-US"/>
+        </w:rPr>
+        <w:t>transforms them for cbm input</w:t>
+      </w:r>
+      <w:r>
+        <w:rPr>
+          <w:sz w:val="22"/>
+          <w:szCs w:val="22"/>
+          <w:lang w:val="en-US"/>
+        </w:rPr>
+        <w:t xml:space="preserve">, model space: 4 models, saved in </w:t>
+      </w:r>
+      <w:r>
+        <w:rPr>
+          <w:rFonts w:ascii="Consolas" w:hAnsi="Consolas" w:cs="Consolas"/>
+          <w:color w:val="A020F0"/>
+          <w:sz w:val="21"/>
+          <w:szCs w:val="21"/>
+          <w:lang w:val="en-US"/>
+        </w:rPr>
+        <w:t>hbi_bothCond_scaling_full.mat</w:t>
+      </w:r>
+    </w:p>
+    <w:p>
+      <w:pPr>
+        <w:rPr>
+          <w:sz w:val="22"/>
+          <w:szCs w:val="22"/>
+          <w:lang w:val="en-US"/>
+        </w:rPr>
+      </w:pPr>
+    </w:p>
+    <w:p>
+      <w:pPr>
+        <w:rPr>
+          <w:sz w:val="22"/>
+          <w:szCs w:val="22"/>
+          <w:lang w:val="en-US"/>
+        </w:rPr>
+      </w:pPr>
+      <w:r>
+        <w:rPr>
+          <w:sz w:val="22"/>
+          <w:szCs w:val="22"/>
+          <w:highlight w:val="cyan"/>
+          <w:lang w:val="en-US"/>
+        </w:rPr>
+        <w:t>makeFigure</w:t>
+      </w:r>
+      <w:r>
+        <w:rPr>
+          <w:sz w:val="22"/>
+          <w:szCs w:val="22"/>
+          <w:highlight w:val="cyan"/>
+          <w:lang w:val="en-US"/>
+        </w:rPr>
+        <w:t>_</w:t>
+      </w:r>
+      <w:r>
+        <w:rPr>
+          <w:sz w:val="22"/>
+          <w:szCs w:val="22"/>
+          <w:highlight w:val="cyan"/>
+          <w:lang w:val="en-US"/>
+        </w:rPr>
+        <w:t>pxp.m:</w:t>
+      </w:r>
+      <w:r>
+        <w:rPr>
+          <w:sz w:val="22"/>
+          <w:szCs w:val="22"/>
+          <w:lang w:val="en-US"/>
+        </w:rPr>
+        <w:t xml:space="preserve"> for F</w:t>
+      </w:r>
+      <w:r>
+        <w:rPr>
+          <w:sz w:val="22"/>
+          <w:szCs w:val="22"/>
+          <w:lang w:val="en-US"/>
+        </w:rPr>
+        <w:t>4</w:t>
+      </w:r>
+    </w:p>
+    <w:p>
+      <w:pPr>
+        <w:rPr>
+          <w:sz w:val="22"/>
+          <w:szCs w:val="22"/>
+          <w:lang w:val="en-US"/>
+        </w:rPr>
+      </w:pPr>
+    </w:p>
+    <w:p>
+      <w:pPr>
+        <w:rPr>
+          <w:b/>
+          <w:bCs/>
+          <w:sz w:val="22"/>
+          <w:szCs w:val="22"/>
+          <w:lang w:val="en-US"/>
+        </w:rPr>
+      </w:pPr>
+      <w:r>
+        <w:rPr>
+          <w:b/>
+          <w:bCs/>
+          <w:sz w:val="22"/>
+          <w:szCs w:val="22"/>
+          <w:lang w:val="en-US"/>
+        </w:rPr>
+        <w:t xml:space="preserve">R Markdowns (major analyses scripts accessing data after R Scripts have </w:t>
+      </w:r>
+      <w:r>
+        <w:rPr>
+          <w:b/>
+          <w:bCs/>
+          <w:sz w:val="22"/>
+          <w:szCs w:val="22"/>
+          <w:lang w:val="en-US"/>
+        </w:rPr>
+        <w:t>prepped</w:t>
+      </w:r>
+      <w:r>
+        <w:rPr>
+          <w:b/>
+          <w:bCs/>
+          <w:sz w:val="22"/>
+          <w:szCs w:val="22"/>
+          <w:lang w:val="en-US"/>
+        </w:rPr>
+        <w:t>)</w:t>
+      </w:r>
+    </w:p>
+    <w:p>
+      <w:pPr>
+        <w:rPr>
+          <w:i/>
+          <w:iCs/>
+          <w:sz w:val="22"/>
+          <w:szCs w:val="22"/>
+          <w:lang w:val="en-US"/>
+        </w:rPr>
+      </w:pPr>
+      <w:r>
+        <w:rPr>
+          <w:sz w:val="22"/>
+          <w:szCs w:val="22"/>
+          <w:lang w:val="en-US"/>
+        </w:rPr>
+        <w:t xml:space="preserve">R scripts can all be found in folders </w:t>
+      </w:r>
+      <w:r>
+        <w:rPr>
+          <w:i/>
+          <w:iCs/>
+          <w:sz w:val="22"/>
+          <w:szCs w:val="22"/>
+          <w:lang w:val="en-US"/>
+        </w:rPr>
+        <w:t>scripts</w:t>
+      </w:r>
+      <w:r>
+        <w:rPr>
+          <w:sz w:val="22"/>
+          <w:szCs w:val="22"/>
+          <w:lang w:val="en-US"/>
+        </w:rPr>
+        <w:t xml:space="preserve"> and </w:t>
+      </w:r>
+      <w:r>
+        <w:rPr>
+          <w:i/>
+          <w:iCs/>
+          <w:sz w:val="22"/>
+          <w:szCs w:val="22"/>
+          <w:lang w:val="en-US"/>
+        </w:rPr>
+        <w:t>preps</w:t>
+      </w:r>
+      <w:r>
+        <w:rPr>
+          <w:sz w:val="22"/>
+          <w:szCs w:val="22"/>
+          <w:lang w:val="en-US"/>
+        </w:rPr>
+        <w:t xml:space="preserve">, behavioral figures in folder </w:t>
+      </w:r>
+      <w:r>
+        <w:rPr>
+          <w:i/>
+          <w:iCs/>
+          <w:sz w:val="22"/>
+          <w:szCs w:val="22"/>
+          <w:lang w:val="en-US"/>
+        </w:rPr>
+        <w:t>plots</w:t>
+      </w:r>
+    </w:p>
+    <w:p>
+      <w:pPr>
+        <w:rPr>
+          <w:i/>
+          <w:iCs/>
           <w:sz w:val="22"/>
           <w:szCs w:val="22"/>
           <w:lang w:val="en-US"/>
@@ -310,6 +1045,30 @@
         </w:rPr>
         <w:t>SALAD_plot_rep_mes:</w:t>
       </w:r>
+      <w:r>
+        <w:rPr>
+          <w:sz w:val="22"/>
+          <w:szCs w:val="22"/>
+          <w:lang w:val="en-US"/>
+        </w:rPr>
+        <w:t xml:space="preserve"> </w:t>
+      </w:r>
+      <w:r>
+        <w:rPr>
+          <w:sz w:val="22"/>
+          <w:szCs w:val="22"/>
+          <w:lang w:val="en-US"/>
+        </w:rPr>
+        <w:t>(for poster</w:t>
+      </w:r>
+      <w:r>
+        <w:rPr>
+          <w:sz w:val="22"/>
+          <w:szCs w:val="22"/>
+          <w:lang w:val="en-US"/>
+        </w:rPr>
+        <w:t>, not manuscript)</w:t>
+      </w:r>
     </w:p>
     <w:p>
       <w:pPr>
@@ -360,7 +1119,25 @@
           <w:highlight w:val="cyan"/>
           <w:lang w:val="en-US"/>
         </w:rPr>
-        <w:t>SALAD_cortisol</w:t>
+        <w:t>SALAD_</w:t>
+      </w:r>
+      <w:r>
+        <w:rPr>
+          <w:sz w:val="22"/>
+          <w:szCs w:val="22"/>
+          <w:highlight w:val="cyan"/>
+          <w:lang w:val="en-US"/>
+        </w:rPr>
+        <w:t>fmri</w:t>
+      </w:r>
+      <w:r>
+        <w:rPr>
+          <w:sz w:val="22"/>
+          <w:szCs w:val="22"/>
+          <w:highlight w:val="cyan"/>
+          <w:lang w:val="en-US"/>
+        </w:rPr>
+        <w:t>:</w:t>
       </w:r>
     </w:p>
     <w:p>
@@ -382,7 +1159,15 @@
           <w:szCs w:val="22"/>
           <w:lang w:val="en-US"/>
         </w:rPr>
-        <w:t>descriptive plots of cortisol distribution from T1-T6</w:t>
+        <w:t>plots of</w:t>
+      </w:r>
+      <w:r>
+        <w:rPr>
+          <w:sz w:val="22"/>
+          <w:szCs w:val="22"/>
+          <w:lang w:val="en-US"/>
+        </w:rPr>
+        <w:t xml:space="preserve"> VOI and behav</w:t>
       </w:r>
     </w:p>
     <w:p>
@@ -404,7 +1189,53 @@
           <w:szCs w:val="22"/>
           <w:lang w:val="en-US"/>
         </w:rPr>
-        <w:t>plots of correlations between cortisol measures and behav outcomes for correct</w:t>
+        <w:t>plots of</w:t>
+      </w:r>
+      <w:r>
+        <w:rPr>
+          <w:sz w:val="22"/>
+          <w:szCs w:val="22"/>
+          <w:lang w:val="en-US"/>
+        </w:rPr>
+        <w:t xml:space="preserve"> VOI and </w:t>
+      </w:r>
+      <w:r>
+        <w:rPr>
+          <w:sz w:val="22"/>
+          <w:szCs w:val="22"/>
+          <w:lang w:val="en-US"/>
+        </w:rPr>
+        <w:t>modeling</w:t>
+      </w:r>
+    </w:p>
+    <w:p>
+      <w:pPr>
+        <w:rPr>
+          <w:b/>
+          <w:bCs/>
+          <w:sz w:val="22"/>
+          <w:szCs w:val="22"/>
+          <w:highlight w:val="cyan"/>
+          <w:lang w:val="en-US"/>
+        </w:rPr>
+      </w:pPr>
+    </w:p>
+    <w:p>
+      <w:pPr>
+        <w:rPr>
+          <w:sz w:val="22"/>
+          <w:szCs w:val="22"/>
+          <w:lang w:val="en-US"/>
+        </w:rPr>
+      </w:pPr>
+      <w:r>
+        <w:rPr>
+          <w:sz w:val="22"/>
+          <w:szCs w:val="22"/>
+          <w:highlight w:val="cyan"/>
+          <w:lang w:val="en-US"/>
+        </w:rPr>
+        <w:t>SALAD_cortisol</w:t>
       </w:r>
     </w:p>
     <w:p>
@@ -426,75 +1257,7 @@
           <w:szCs w:val="22"/>
           <w:lang w:val="en-US"/>
         </w:rPr>
-        <w:t>exploratory analyses</w:t>
-      </w:r>
-      <w:r>
-        <w:rPr>
-          <w:sz w:val="22"/>
-          <w:szCs w:val="22"/>
-          <w:lang w:val="en-US"/>
-        </w:rPr>
-        <w:t xml:space="preserve">, </w:t>
-      </w:r>
-      <w:r>
-        <w:rPr>
-          <w:sz w:val="22"/>
-          <w:szCs w:val="22"/>
-          <w:lang w:val="en-US"/>
-        </w:rPr>
-        <w:t xml:space="preserve">dichotomized by WM capacity </w:t>
-      </w:r>
-      <w:r>
-        <w:rPr>
-          <w:sz w:val="22"/>
-          <w:szCs w:val="22"/>
-          <w:lang w:val="en-US"/>
-        </w:rPr>
-        <w:t>(wm_cap) and lifetime stress (PSS)</w:t>
-      </w:r>
-      <w:r>
-        <w:rPr>
-          <w:sz w:val="22"/>
-          <w:szCs w:val="22"/>
-          <w:lang w:val="en-US"/>
-        </w:rPr>
-        <w:br/>
-      </w:r>
-    </w:p>
-    <w:p>
-      <w:pPr>
-        <w:rPr>
-          <w:sz w:val="22"/>
-          <w:szCs w:val="22"/>
-          <w:lang w:val="en-US"/>
-        </w:rPr>
-      </w:pPr>
-      <w:r>
-        <w:rPr>
-          <w:sz w:val="22"/>
-          <w:szCs w:val="22"/>
-          <w:highlight w:val="cyan"/>
-          <w:lang w:val="en-US"/>
-        </w:rPr>
-        <w:t>SALAD_</w:t>
-      </w:r>
-      <w:r>
-        <w:rPr>
-          <w:sz w:val="22"/>
-          <w:szCs w:val="22"/>
-          <w:highlight w:val="cyan"/>
-          <w:lang w:val="en-US"/>
-        </w:rPr>
-        <w:t>cbmmodeling</w:t>
-      </w:r>
-      <w:r>
-        <w:rPr>
-          <w:sz w:val="22"/>
-          <w:szCs w:val="22"/>
-          <w:highlight w:val="cyan"/>
-          <w:lang w:val="en-US"/>
-        </w:rPr>
-        <w:t>:</w:t>
+        <w:t>descriptive plots of cortisol distribution from T1-T6</w:t>
       </w:r>
     </w:p>
     <w:p>
@@ -516,6 +1279,118 @@
           <w:szCs w:val="22"/>
           <w:lang w:val="en-US"/>
         </w:rPr>
+        <w:t>plots of correlations between cortisol measures and behav outcomes for correct</w:t>
+      </w:r>
+    </w:p>
+    <w:p>
+      <w:pPr>
+        <w:pStyle w:val="Listenabsatz"/>
+        <w:numPr>
+          <w:ilvl w:val="0"/>
+          <w:numId w:val="5"/>
+        </w:numPr>
+        <w:rPr>
+          <w:sz w:val="22"/>
+          <w:szCs w:val="22"/>
+          <w:lang w:val="en-US"/>
+        </w:rPr>
+      </w:pPr>
+      <w:r>
+        <w:rPr>
+          <w:sz w:val="22"/>
+          <w:szCs w:val="22"/>
+          <w:lang w:val="en-US"/>
+        </w:rPr>
+        <w:t>exploratory analyses</w:t>
+      </w:r>
+      <w:r>
+        <w:rPr>
+          <w:sz w:val="22"/>
+          <w:szCs w:val="22"/>
+          <w:lang w:val="en-US"/>
+        </w:rPr>
+        <w:t xml:space="preserve">, </w:t>
+      </w:r>
+      <w:r>
+        <w:rPr>
+          <w:sz w:val="22"/>
+          <w:szCs w:val="22"/>
+          <w:lang w:val="en-US"/>
+        </w:rPr>
+        <w:t xml:space="preserve">dichotomized by WM capacity </w:t>
+      </w:r>
+      <w:r>
+        <w:rPr>
+          <w:sz w:val="22"/>
+          <w:szCs w:val="22"/>
+          <w:lang w:val="en-US"/>
+        </w:rPr>
+        <w:t>(wm_cap) and lifetime stress (PSS)</w:t>
+      </w:r>
+      <w:r>
+        <w:rPr>
+          <w:sz w:val="22"/>
+          <w:szCs w:val="22"/>
+          <w:lang w:val="en-US"/>
+        </w:rPr>
+        <w:br/>
+      </w:r>
+    </w:p>
+    <w:p>
+      <w:pPr>
+        <w:rPr>
+          <w:sz w:val="22"/>
+          <w:szCs w:val="22"/>
+          <w:lang w:val="en-US"/>
+        </w:rPr>
+      </w:pPr>
+      <w:r>
+        <w:rPr>
+          <w:sz w:val="22"/>
+          <w:szCs w:val="22"/>
+          <w:highlight w:val="cyan"/>
+          <w:lang w:val="en-US"/>
+        </w:rPr>
+        <w:t>SALAD_</w:t>
+      </w:r>
+      <w:r>
+        <w:rPr>
+          <w:sz w:val="22"/>
+          <w:szCs w:val="22"/>
+          <w:highlight w:val="cyan"/>
+          <w:lang w:val="en-US"/>
+        </w:rPr>
+        <w:t>cbmmodeling</w:t>
+      </w:r>
+      <w:r>
+        <w:rPr>
+          <w:sz w:val="22"/>
+          <w:szCs w:val="22"/>
+          <w:highlight w:val="cyan"/>
+          <w:lang w:val="en-US"/>
+        </w:rPr>
+        <w:t>:</w:t>
+      </w:r>
+    </w:p>
+    <w:p>
+      <w:pPr>
+        <w:pStyle w:val="Listenabsatz"/>
+        <w:numPr>
+          <w:ilvl w:val="0"/>
+          <w:numId w:val="5"/>
+        </w:numPr>
+        <w:rPr>
+          <w:sz w:val="22"/>
+          <w:szCs w:val="22"/>
+          <w:lang w:val="en-US"/>
+        </w:rPr>
+      </w:pPr>
+      <w:r>
+        <w:rPr>
+          <w:sz w:val="22"/>
+          <w:szCs w:val="22"/>
+          <w:lang w:val="en-US"/>
+        </w:rPr>
         <w:t>plots of behavioral and neuropsychological data + cbm modeling parameters (best model fit: DU model with 2 alphas and 2 betas 'model_RL_DU2al_2betas_withStress_NoScaling')</w:t>
       </w:r>
     </w:p>
@@ -548,6 +1423,7 @@
           <w:szCs w:val="22"/>
           <w:lang w:val="en-US"/>
         </w:rPr>
+        <w:lastRenderedPageBreak/>
         <w:t>R Scripts (preparation and import)</w:t>
       </w:r>
     </w:p>
@@ -1254,8 +2130,186 @@
 </file>
 
 <file path=word/numbering.xml><?xml version="1.0" encoding="utf-8"?>
-<w:numbering xmlns:wpc="http://schemas.microsoft.com/office/word/2010/wordprocessingCanvas" xmlns:cx="http://schemas.microsoft.com/office/drawing/2014/chartex" xmlns:cx1="http://schemas.microsoft.com/office/drawing/2015/9/8/chartex" xmlns:cx2="http://schemas.microsoft.com/office/drawing/2015/10/21/chartex" xmlns:cx3="http://schemas.microsoft.com/office/drawing/2016/5/9/chartex" xmlns:cx4="http://schemas.microsoft.com/office/drawing/2016/5/10/chartex" xmlns:cx5="http://schemas.microsoft.com/office/drawing/2016/5/11/chartex" xmlns:cx6="http://schemas.microsoft.com/office/drawing/2016/5/12/chartex" xmlns:cx7="http://schemas.microsoft.com/office/drawing/2016/5/13/chartex" xmlns:cx8="http://schemas.microsoft.com/office/drawing/2016/5/14/chartex" xmlns:mc="http://schemas.openxmlformats.org/markup-compatibility/2006" xmlns:aink="http://schemas.microsoft.com/office/drawing/2016/ink" xmlns:am3d="http://schemas.microsoft.com/office/drawing/2017/model3d" xmlns:o="urn:schemas-microsoft-com:office:office" xmlns:r="http://schemas.openxmlformats.org/officeDocument/2006/relationships" xmlns:m="http://schemas.openxmlformats.org/officeDocument/2006/math" xmlns:v="urn:schemas-microsoft-com:vml" xmlns:wp14="http://schemas.microsoft.com/office/word/2010/wordprocessingDrawing" xmlns:wp="http://schemas.openxmlformats.org/drawingml/2006/wordprocessingDrawing" xmlns:w10="urn:schemas-microsoft-com:office:word" xmlns:w="http://schemas.openxmlformats.org/wordprocessingml/2006/main" xmlns:w14="http://schemas.microsoft.com/office/word/2010/wordml" xmlns:w15="http://schemas.microsoft.com/office/word/2012/wordml" xmlns:w16cex="http://schemas.microsoft.com/office/word/2018/wordml/cex" xmlns:w16cid="http://schemas.microsoft.com/office/word/2016/wordml/cid" xmlns:w16="http://schemas.microsoft.com/office/word/2018/wordml" xmlns:w16se="http://schemas.microsoft.com/office/word/2015/wordml/symex" xmlns:wpg="http://schemas.microsoft.com/office/word/2010/wordprocessingGroup" xmlns:wpi="http://schemas.microsoft.com/office/word/2010/wordprocessingInk" xmlns:wne="http://schemas.microsoft.com/office/word/2006/wordml" xmlns:wps="http://schemas.microsoft.com/office/word/2010/wordprocessingShape" mc:Ignorable="w14 w15 w16se w16cid w16 w16cex wp14">
+<w:numbering xmlns:wpc="http://schemas.microsoft.com/office/word/2010/wordprocessingCanvas" xmlns:cx="http://schemas.microsoft.com/office/drawing/2014/chartex" xmlns:cx1="http://schemas.microsoft.com/office/drawing/2015/9/8/chartex" xmlns:cx2="http://schemas.microsoft.com/office/drawing/2015/10/21/chartex" xmlns:cx3="http://schemas.microsoft.com/office/drawing/2016/5/9/chartex" xmlns:cx4="http://schemas.microsoft.com/office/drawing/2016/5/10/chartex" xmlns:cx5="http://schemas.microsoft.com/office/drawing/2016/5/11/chartex" xmlns:cx6="http://schemas.microsoft.com/office/drawing/2016/5/12/chartex" xmlns:cx7="http://schemas.microsoft.com/office/drawing/2016/5/13/chartex" xmlns:cx8="http://schemas.microsoft.com/office/drawing/2016/5/14/chartex" xmlns:mc="http://schemas.openxmlformats.org/markup-compatibility/2006" xmlns:aink="http://schemas.microsoft.com/office/drawing/2016/ink" xmlns:am3d="http://schemas.microsoft.com/office/drawing/2017/model3d" xmlns:o="urn:schemas-microsoft-com:office:office" xmlns:r="http://schemas.openxmlformats.org/officeDocument/2006/relationships" xmlns:m="http://schemas.openxmlformats.org/officeDocument/2006/math" xmlns:v="urn:schemas-microsoft-com:vml" xmlns:wp14="http://schemas.microsoft.com/office/word/2010/wordprocessingDrawing" xmlns:wp="http://schemas.openxmlformats.org/drawingml/2006/wordprocessingDrawing" xmlns:w10="urn:schemas-microsoft-com:office:word" xmlns:w="http://schemas.openxmlformats.org/wordprocessingml/2006/main" xmlns:w14="http://schemas.microsoft.com/office/word/2010/wordml" xmlns:w15="http://schemas.microsoft.com/office/word/2012/wordml" xmlns:w16cex="http://schemas.microsoft.com/office/word/2018/wordml/cex" xmlns:w16cid="http://schemas.microsoft.com/office/word/2016/wordml/cid" xmlns:w16="http://schemas.microsoft.com/office/word/2018/wordml" xmlns:w16sdtdh="http://schemas.microsoft.com/office/word/2020/wordml/sdtdatahash" xmlns:w16se="http://schemas.microsoft.com/office/word/2015/wordml/symex" xmlns:wpg="http://schemas.microsoft.com/office/word/2010/wordprocessingGroup" xmlns:wpi="http://schemas.microsoft.com/office/word/2010/wordprocessingInk" xmlns:wne="http://schemas.microsoft.com/office/word/2006/wordml" xmlns:wps="http://schemas.microsoft.com/office/word/2010/wordprocessingShape" mc:Ignorable="w14 w15 w16se w16cid w16 w16cex w16sdtdh wp14">
   <w:abstractNum w:abstractNumId="0" w15:restartNumberingAfterBreak="0">
+    <w:nsid w:val="02360951"/>
+    <w:multiLevelType w:val="hybridMultilevel"/>
+    <w:tmpl w:val="B7BC4BBE"/>
+    <w:lvl w:ilvl="0" w:tplc="BAFCF904">
+      <w:start w:val="1"/>
+      <w:numFmt w:val="upperLetter"/>
+      <w:lvlText w:val="%1)"/>
+      <w:lvlJc w:val="left"/>
+      <w:pPr>
+        <w:ind w:left="720" w:hanging="360"/>
+      </w:pPr>
+      <w:rPr>
+        <w:rFonts w:hint="default"/>
+      </w:rPr>
+    </w:lvl>
+    <w:lvl w:ilvl="1" w:tplc="04070019" w:tentative="1">
+      <w:start w:val="1"/>
+      <w:numFmt w:val="lowerLetter"/>
+      <w:lvlText w:val="%2."/>
+      <w:lvlJc w:val="left"/>
+      <w:pPr>
+        <w:ind w:left="1440" w:hanging="360"/>
+      </w:pPr>
+    </w:lvl>
+    <w:lvl w:ilvl="2" w:tplc="0407001B" w:tentative="1">
+      <w:start w:val="1"/>
+      <w:numFmt w:val="lowerRoman"/>
+      <w:lvlText w:val="%3."/>
+      <w:lvlJc w:val="right"/>
+      <w:pPr>
+        <w:ind w:left="2160" w:hanging="180"/>
+      </w:pPr>
+    </w:lvl>
+    <w:lvl w:ilvl="3" w:tplc="0407000F" w:tentative="1">
+      <w:start w:val="1"/>
+      <w:numFmt w:val="decimal"/>
+      <w:lvlText w:val="%4."/>
+      <w:lvlJc w:val="left"/>
+      <w:pPr>
+        <w:ind w:left="2880" w:hanging="360"/>
+      </w:pPr>
+    </w:lvl>
+    <w:lvl w:ilvl="4" w:tplc="04070019" w:tentative="1">
+      <w:start w:val="1"/>
+      <w:numFmt w:val="lowerLetter"/>
+      <w:lvlText w:val="%5."/>
+      <w:lvlJc w:val="left"/>
+      <w:pPr>
+        <w:ind w:left="3600" w:hanging="360"/>
+      </w:pPr>
+    </w:lvl>
+    <w:lvl w:ilvl="5" w:tplc="0407001B" w:tentative="1">
+      <w:start w:val="1"/>
+      <w:numFmt w:val="lowerRoman"/>
+      <w:lvlText w:val="%6."/>
+      <w:lvlJc w:val="right"/>
+      <w:pPr>
+        <w:ind w:left="4320" w:hanging="180"/>
+      </w:pPr>
+    </w:lvl>
+    <w:lvl w:ilvl="6" w:tplc="0407000F" w:tentative="1">
+      <w:start w:val="1"/>
+      <w:numFmt w:val="decimal"/>
+      <w:lvlText w:val="%7."/>
+      <w:lvlJc w:val="left"/>
+      <w:pPr>
+        <w:ind w:left="5040" w:hanging="360"/>
+      </w:pPr>
+    </w:lvl>
+    <w:lvl w:ilvl="7" w:tplc="04070019" w:tentative="1">
+      <w:start w:val="1"/>
+      <w:numFmt w:val="lowerLetter"/>
+      <w:lvlText w:val="%8."/>
+      <w:lvlJc w:val="left"/>
+      <w:pPr>
+        <w:ind w:left="5760" w:hanging="360"/>
+      </w:pPr>
+    </w:lvl>
+    <w:lvl w:ilvl="8" w:tplc="0407001B" w:tentative="1">
+      <w:start w:val="1"/>
+      <w:numFmt w:val="lowerRoman"/>
+      <w:lvlText w:val="%9."/>
+      <w:lvlJc w:val="right"/>
+      <w:pPr>
+        <w:ind w:left="6480" w:hanging="180"/>
+      </w:pPr>
+    </w:lvl>
+  </w:abstractNum>
+  <w:abstractNum w:abstractNumId="1" w15:restartNumberingAfterBreak="0">
+    <w:nsid w:val="0B771524"/>
+    <w:multiLevelType w:val="hybridMultilevel"/>
+    <w:tmpl w:val="B7BC4BBE"/>
+    <w:lvl w:ilvl="0" w:tplc="FFFFFFFF">
+      <w:start w:val="1"/>
+      <w:numFmt w:val="upperLetter"/>
+      <w:lvlText w:val="%1)"/>
+      <w:lvlJc w:val="left"/>
+      <w:pPr>
+        <w:ind w:left="720" w:hanging="360"/>
+      </w:pPr>
+      <w:rPr>
+        <w:rFonts w:hint="default"/>
+      </w:rPr>
+    </w:lvl>
+    <w:lvl w:ilvl="1" w:tplc="FFFFFFFF" w:tentative="1">
+      <w:start w:val="1"/>
+      <w:numFmt w:val="lowerLetter"/>
+      <w:lvlText w:val="%2."/>
+      <w:lvlJc w:val="left"/>
+      <w:pPr>
+        <w:ind w:left="1440" w:hanging="360"/>
+      </w:pPr>
+    </w:lvl>
+    <w:lvl w:ilvl="2" w:tplc="FFFFFFFF" w:tentative="1">
+      <w:start w:val="1"/>
+      <w:numFmt w:val="lowerRoman"/>
+      <w:lvlText w:val="%3."/>
+      <w:lvlJc w:val="right"/>
+      <w:pPr>
+        <w:ind w:left="2160" w:hanging="180"/>
+      </w:pPr>
+    </w:lvl>
+    <w:lvl w:ilvl="3" w:tplc="FFFFFFFF" w:tentative="1">
+      <w:start w:val="1"/>
+      <w:numFmt w:val="decimal"/>
+      <w:lvlText w:val="%4."/>
+      <w:lvlJc w:val="left"/>
+      <w:pPr>
+        <w:ind w:left="2880" w:hanging="360"/>
+      </w:pPr>
+    </w:lvl>
+    <w:lvl w:ilvl="4" w:tplc="FFFFFFFF" w:tentative="1">
+      <w:start w:val="1"/>
+      <w:numFmt w:val="lowerLetter"/>
+      <w:lvlText w:val="%5."/>
+      <w:lvlJc w:val="left"/>
+      <w:pPr>
+        <w:ind w:left="3600" w:hanging="360"/>
+      </w:pPr>
+    </w:lvl>
+    <w:lvl w:ilvl="5" w:tplc="FFFFFFFF" w:tentative="1">
+      <w:start w:val="1"/>
+      <w:numFmt w:val="lowerRoman"/>
+      <w:lvlText w:val="%6."/>
+      <w:lvlJc w:val="right"/>
+      <w:pPr>
+        <w:ind w:left="4320" w:hanging="180"/>
+      </w:pPr>
+    </w:lvl>
+    <w:lvl w:ilvl="6" w:tplc="FFFFFFFF" w:tentative="1">
+      <w:start w:val="1"/>
+      <w:numFmt w:val="decimal"/>
+      <w:lvlText w:val="%7."/>
+      <w:lvlJc w:val="left"/>
+      <w:pPr>
+        <w:ind w:left="5040" w:hanging="360"/>
+      </w:pPr>
+    </w:lvl>
+    <w:lvl w:ilvl="7" w:tplc="FFFFFFFF" w:tentative="1">
+      <w:start w:val="1"/>
+      <w:numFmt w:val="lowerLetter"/>
+      <w:lvlText w:val="%8."/>
+      <w:lvlJc w:val="left"/>
+      <w:pPr>
+        <w:ind w:left="5760" w:hanging="360"/>
+      </w:pPr>
+    </w:lvl>
+    <w:lvl w:ilvl="8" w:tplc="FFFFFFFF" w:tentative="1">
+      <w:start w:val="1"/>
+      <w:numFmt w:val="lowerRoman"/>
+      <w:lvlText w:val="%9."/>
+      <w:lvlJc w:val="right"/>
+      <w:pPr>
+        <w:ind w:left="6480" w:hanging="180"/>
+      </w:pPr>
+    </w:lvl>
+  </w:abstractNum>
+  <w:abstractNum w:abstractNumId="2" w15:restartNumberingAfterBreak="0">
     <w:nsid w:val="0E725A6A"/>
     <w:multiLevelType w:val="hybridMultilevel"/>
     <w:tmpl w:val="D9AC23E2"/>
@@ -1368,7 +2422,7 @@
       </w:rPr>
     </w:lvl>
   </w:abstractNum>
-  <w:abstractNum w:abstractNumId="1" w15:restartNumberingAfterBreak="0">
+  <w:abstractNum w:abstractNumId="3" w15:restartNumberingAfterBreak="0">
     <w:nsid w:val="1067706D"/>
     <w:multiLevelType w:val="hybridMultilevel"/>
     <w:tmpl w:val="FDF66E32"/>
@@ -1481,7 +2535,7 @@
       </w:rPr>
     </w:lvl>
   </w:abstractNum>
-  <w:abstractNum w:abstractNumId="2" w15:restartNumberingAfterBreak="0">
+  <w:abstractNum w:abstractNumId="4" w15:restartNumberingAfterBreak="0">
     <w:nsid w:val="381952CE"/>
     <w:multiLevelType w:val="hybridMultilevel"/>
     <w:tmpl w:val="D2C2DB8A"/>
@@ -1594,7 +2648,7 @@
       </w:rPr>
     </w:lvl>
   </w:abstractNum>
-  <w:abstractNum w:abstractNumId="3" w15:restartNumberingAfterBreak="0">
+  <w:abstractNum w:abstractNumId="5" w15:restartNumberingAfterBreak="0">
     <w:nsid w:val="505F1A2B"/>
     <w:multiLevelType w:val="hybridMultilevel"/>
     <w:tmpl w:val="C44C3B7C"/>
@@ -1707,7 +2761,96 @@
       </w:rPr>
     </w:lvl>
   </w:abstractNum>
-  <w:abstractNum w:abstractNumId="4" w15:restartNumberingAfterBreak="0">
+  <w:abstractNum w:abstractNumId="6" w15:restartNumberingAfterBreak="0">
+    <w:nsid w:val="5DE447BE"/>
+    <w:multiLevelType w:val="hybridMultilevel"/>
+    <w:tmpl w:val="259675C2"/>
+    <w:lvl w:ilvl="0" w:tplc="BAFCF904">
+      <w:start w:val="1"/>
+      <w:numFmt w:val="upperLetter"/>
+      <w:lvlText w:val="%1)"/>
+      <w:lvlJc w:val="left"/>
+      <w:pPr>
+        <w:ind w:left="720" w:hanging="360"/>
+      </w:pPr>
+      <w:rPr>
+        <w:rFonts w:hint="default"/>
+      </w:rPr>
+    </w:lvl>
+    <w:lvl w:ilvl="1" w:tplc="04070019" w:tentative="1">
+      <w:start w:val="1"/>
+      <w:numFmt w:val="lowerLetter"/>
+      <w:lvlText w:val="%2."/>
+      <w:lvlJc w:val="left"/>
+      <w:pPr>
+        <w:ind w:left="1440" w:hanging="360"/>
+      </w:pPr>
+    </w:lvl>
+    <w:lvl w:ilvl="2" w:tplc="0407001B" w:tentative="1">
+      <w:start w:val="1"/>
+      <w:numFmt w:val="lowerRoman"/>
+      <w:lvlText w:val="%3."/>
+      <w:lvlJc w:val="right"/>
+      <w:pPr>
+        <w:ind w:left="2160" w:hanging="180"/>
+      </w:pPr>
+    </w:lvl>
+    <w:lvl w:ilvl="3" w:tplc="0407000F" w:tentative="1">
+      <w:start w:val="1"/>
+      <w:numFmt w:val="decimal"/>
+      <w:lvlText w:val="%4."/>
+      <w:lvlJc w:val="left"/>
+      <w:pPr>
+        <w:ind w:left="2880" w:hanging="360"/>
+      </w:pPr>
+    </w:lvl>
+    <w:lvl w:ilvl="4" w:tplc="04070019" w:tentative="1">
+      <w:start w:val="1"/>
+      <w:numFmt w:val="lowerLetter"/>
+      <w:lvlText w:val="%5."/>
+      <w:lvlJc w:val="left"/>
+      <w:pPr>
+        <w:ind w:left="3600" w:hanging="360"/>
+      </w:pPr>
+    </w:lvl>
+    <w:lvl w:ilvl="5" w:tplc="0407001B" w:tentative="1">
+      <w:start w:val="1"/>
+      <w:numFmt w:val="lowerRoman"/>
+      <w:lvlText w:val="%6."/>
+      <w:lvlJc w:val="right"/>
+      <w:pPr>
+        <w:ind w:left="4320" w:hanging="180"/>
+      </w:pPr>
+    </w:lvl>
+    <w:lvl w:ilvl="6" w:tplc="0407000F" w:tentative="1">
+      <w:start w:val="1"/>
+      <w:numFmt w:val="decimal"/>
+      <w:lvlText w:val="%7."/>
+      <w:lvlJc w:val="left"/>
+      <w:pPr>
+        <w:ind w:left="5040" w:hanging="360"/>
+      </w:pPr>
+    </w:lvl>
+    <w:lvl w:ilvl="7" w:tplc="04070019" w:tentative="1">
+      <w:start w:val="1"/>
+      <w:numFmt w:val="lowerLetter"/>
+      <w:lvlText w:val="%8."/>
+      <w:lvlJc w:val="left"/>
+      <w:pPr>
+        <w:ind w:left="5760" w:hanging="360"/>
+      </w:pPr>
+    </w:lvl>
+    <w:lvl w:ilvl="8" w:tplc="0407001B" w:tentative="1">
+      <w:start w:val="1"/>
+      <w:numFmt w:val="lowerRoman"/>
+      <w:lvlText w:val="%9."/>
+      <w:lvlJc w:val="right"/>
+      <w:pPr>
+        <w:ind w:left="6480" w:hanging="180"/>
+      </w:pPr>
+    </w:lvl>
+  </w:abstractNum>
+  <w:abstractNum w:abstractNumId="7" w15:restartNumberingAfterBreak="0">
     <w:nsid w:val="63520D11"/>
     <w:multiLevelType w:val="hybridMultilevel"/>
     <w:tmpl w:val="13305D3C"/>
@@ -1820,26 +2963,127 @@
       </w:rPr>
     </w:lvl>
   </w:abstractNum>
+  <w:abstractNum w:abstractNumId="8" w15:restartNumberingAfterBreak="0">
+    <w:nsid w:val="788B44E0"/>
+    <w:multiLevelType w:val="hybridMultilevel"/>
+    <w:tmpl w:val="259675C2"/>
+    <w:lvl w:ilvl="0" w:tplc="FFFFFFFF">
+      <w:start w:val="1"/>
+      <w:numFmt w:val="upperLetter"/>
+      <w:lvlText w:val="%1)"/>
+      <w:lvlJc w:val="left"/>
+      <w:pPr>
+        <w:ind w:left="720" w:hanging="360"/>
+      </w:pPr>
+      <w:rPr>
+        <w:rFonts w:hint="default"/>
+      </w:rPr>
+    </w:lvl>
+    <w:lvl w:ilvl="1" w:tplc="FFFFFFFF" w:tentative="1">
+      <w:start w:val="1"/>
+      <w:numFmt w:val="lowerLetter"/>
+      <w:lvlText w:val="%2."/>
+      <w:lvlJc w:val="left"/>
+      <w:pPr>
+        <w:ind w:left="1440" w:hanging="360"/>
+      </w:pPr>
+    </w:lvl>
+    <w:lvl w:ilvl="2" w:tplc="FFFFFFFF" w:tentative="1">
+      <w:start w:val="1"/>
+      <w:numFmt w:val="lowerRoman"/>
+      <w:lvlText w:val="%3."/>
+      <w:lvlJc w:val="right"/>
+      <w:pPr>
+        <w:ind w:left="2160" w:hanging="180"/>
+      </w:pPr>
+    </w:lvl>
+    <w:lvl w:ilvl="3" w:tplc="FFFFFFFF" w:tentative="1">
+      <w:start w:val="1"/>
+      <w:numFmt w:val="decimal"/>
+      <w:lvlText w:val="%4."/>
+      <w:lvlJc w:val="left"/>
+      <w:pPr>
+        <w:ind w:left="2880" w:hanging="360"/>
+      </w:pPr>
+    </w:lvl>
+    <w:lvl w:ilvl="4" w:tplc="FFFFFFFF" w:tentative="1">
+      <w:start w:val="1"/>
+      <w:numFmt w:val="lowerLetter"/>
+      <w:lvlText w:val="%5."/>
+      <w:lvlJc w:val="left"/>
+      <w:pPr>
+        <w:ind w:left="3600" w:hanging="360"/>
+      </w:pPr>
+    </w:lvl>
+    <w:lvl w:ilvl="5" w:tplc="FFFFFFFF" w:tentative="1">
+      <w:start w:val="1"/>
+      <w:numFmt w:val="lowerRoman"/>
+      <w:lvlText w:val="%6."/>
+      <w:lvlJc w:val="right"/>
+      <w:pPr>
+        <w:ind w:left="4320" w:hanging="180"/>
+      </w:pPr>
+    </w:lvl>
+    <w:lvl w:ilvl="6" w:tplc="FFFFFFFF" w:tentative="1">
+      <w:start w:val="1"/>
+      <w:numFmt w:val="decimal"/>
+      <w:lvlText w:val="%7."/>
+      <w:lvlJc w:val="left"/>
+      <w:pPr>
+        <w:ind w:left="5040" w:hanging="360"/>
+      </w:pPr>
+    </w:lvl>
+    <w:lvl w:ilvl="7" w:tplc="FFFFFFFF" w:tentative="1">
+      <w:start w:val="1"/>
+      <w:numFmt w:val="lowerLetter"/>
+      <w:lvlText w:val="%8."/>
+      <w:lvlJc w:val="left"/>
+      <w:pPr>
+        <w:ind w:left="5760" w:hanging="360"/>
+      </w:pPr>
+    </w:lvl>
+    <w:lvl w:ilvl="8" w:tplc="FFFFFFFF" w:tentative="1">
+      <w:start w:val="1"/>
+      <w:numFmt w:val="lowerRoman"/>
+      <w:lvlText w:val="%9."/>
+      <w:lvlJc w:val="right"/>
+      <w:pPr>
+        <w:ind w:left="6480" w:hanging="180"/>
+      </w:pPr>
+    </w:lvl>
+  </w:abstractNum>
   <w:num w:numId="1">
+    <w:abstractNumId w:val="5"/>
+  </w:num>
+  <w:num w:numId="2">
     <w:abstractNumId w:val="3"/>
   </w:num>
-  <w:num w:numId="2">
+  <w:num w:numId="3">
+    <w:abstractNumId w:val="2"/>
+  </w:num>
+  <w:num w:numId="4">
+    <w:abstractNumId w:val="4"/>
+  </w:num>
+  <w:num w:numId="5">
+    <w:abstractNumId w:val="7"/>
+  </w:num>
+  <w:num w:numId="6">
+    <w:abstractNumId w:val="0"/>
+  </w:num>
+  <w:num w:numId="7">
     <w:abstractNumId w:val="1"/>
   </w:num>
-  <w:num w:numId="3">
-    <w:abstractNumId w:val="0"/>
+  <w:num w:numId="8">
+    <w:abstractNumId w:val="6"/>
   </w:num>
-  <w:num w:numId="4">
-    <w:abstractNumId w:val="2"/>
-  </w:num>
-  <w:num w:numId="5">
-    <w:abstractNumId w:val="4"/>
+  <w:num w:numId="9">
+    <w:abstractNumId w:val="8"/>
   </w:num>
 </w:numbering>
 </file>
 
 <file path=word/styles.xml><?xml version="1.0" encoding="utf-8"?>
-<w:styles xmlns:mc="http://schemas.openxmlformats.org/markup-compatibility/2006" xmlns:r="http://schemas.openxmlformats.org/officeDocument/2006/relationships" xmlns:w="http://schemas.openxmlformats.org/wordprocessingml/2006/main" xmlns:w14="http://schemas.microsoft.com/office/word/2010/wordml" xmlns:w15="http://schemas.microsoft.com/office/word/2012/wordml" xmlns:w16cex="http://schemas.microsoft.com/office/word/2018/wordml/cex" xmlns:w16cid="http://schemas.microsoft.com/office/word/2016/wordml/cid" xmlns:w16="http://schemas.microsoft.com/office/word/2018/wordml" xmlns:w16se="http://schemas.microsoft.com/office/word/2015/wordml/symex" mc:Ignorable="w14 w15 w16se w16cid w16 w16cex">
+<w:styles xmlns:mc="http://schemas.openxmlformats.org/markup-compatibility/2006" xmlns:r="http://schemas.openxmlformats.org/officeDocument/2006/relationships" xmlns:w="http://schemas.openxmlformats.org/wordprocessingml/2006/main" xmlns:w14="http://schemas.microsoft.com/office/word/2010/wordml" xmlns:w15="http://schemas.microsoft.com/office/word/2012/wordml" xmlns:w16cex="http://schemas.microsoft.com/office/word/2018/wordml/cex" xmlns:w16cid="http://schemas.microsoft.com/office/word/2016/wordml/cid" xmlns:w16="http://schemas.microsoft.com/office/word/2018/wordml" xmlns:w16sdtdh="http://schemas.microsoft.com/office/word/2020/wordml/sdtdatahash" xmlns:w16se="http://schemas.microsoft.com/office/word/2015/wordml/symex" mc:Ignorable="w14 w15 w16se w16cid w16 w16cex w16sdtdh">
   <w:docDefaults>
     <w:rPrDefault>
       <w:rPr>
@@ -2236,7 +3480,6 @@
   <w:style w:type="character" w:default="1" w:styleId="Absatz-Standardschriftart">
     <w:name w:val="Default Paragraph Font"/>
     <w:uiPriority w:val="1"/>
-    <w:semiHidden/>
     <w:unhideWhenUsed/>
   </w:style>
   <w:style w:type="table" w:default="1" w:styleId="NormaleTabelle">

</xml_diff>